<commit_message>
This really should be the most recent version.
</commit_message>
<xml_diff>
--- a/docs/sigcse-pre-symposium-events.docx
+++ b/docs/sigcse-pre-symposium-events.docx
@@ -6,6 +6,7 @@
       <w:pPr>
         <w:pStyle w:val="Heading1"/>
         <w:spacing w:before="0" w:line="240" w:lineRule="auto"/>
+        <w:jc w:val="center"/>
       </w:pPr>
       <w:r>
         <w:t>SIGCSE</w:t>
@@ -14,7 +15,10 @@
         <w:t xml:space="preserve"> 2016</w:t>
       </w:r>
       <w:r>
-        <w:t xml:space="preserve"> Pre-Conference </w:t>
+        <w:t xml:space="preserve"> Pre-Symposium</w:t>
+      </w:r>
+      <w:r>
+        <w:t xml:space="preserve"> </w:t>
       </w:r>
       <w:r>
         <w:t xml:space="preserve">and Affiliated </w:t>
@@ -23,7 +27,29 @@
         <w:t>Event</w:t>
       </w:r>
       <w:r>
-        <w:t xml:space="preserve"> Form</w:t>
+        <w:t>s</w:t>
+      </w:r>
+    </w:p>
+    <w:p>
+      <w:pPr>
+        <w:pStyle w:val="Heading1"/>
+        <w:spacing w:before="0" w:line="240" w:lineRule="auto"/>
+        <w:jc w:val="center"/>
+      </w:pPr>
+      <w:r>
+        <w:t xml:space="preserve">Request </w:t>
+      </w:r>
+      <w:r>
+        <w:t xml:space="preserve">for </w:t>
+      </w:r>
+      <w:r>
+        <w:t>Convention</w:t>
+      </w:r>
+      <w:r>
+        <w:t xml:space="preserve"> Center</w:t>
+      </w:r>
+      <w:r>
+        <w:t xml:space="preserve"> Space</w:t>
       </w:r>
     </w:p>
     <w:p>
@@ -31,35 +57,33 @@
         <w:pStyle w:val="Heading2"/>
         <w:rPr>
           <w:rStyle w:val="IntenseReference"/>
-          <w:rFonts w:ascii="Calibri" w:hAnsi="Calibri"/>
-          <w:color w:val="E36C0A" w:themeColor="accent6" w:themeShade="BF"/>
-          <w:sz w:val="20"/>
-          <w:szCs w:val="20"/>
-          <w:u w:val="none"/>
-        </w:rPr>
-      </w:pPr>
-      <w:bookmarkStart w:id="0" w:name="_GoBack"/>
-    </w:p>
-    <w:bookmarkEnd w:id="0"/>
+          <w:rFonts w:asciiTheme="majorHAnsi" w:hAnsiTheme="majorHAnsi"/>
+          <w:color w:val="E36C0A" w:themeColor="accent6" w:themeShade="BF"/>
+          <w:sz w:val="22"/>
+          <w:szCs w:val="22"/>
+          <w:u w:val="none"/>
+        </w:rPr>
+      </w:pPr>
+    </w:p>
     <w:p>
       <w:pPr>
         <w:pStyle w:val="Heading2"/>
         <w:rPr>
           <w:rStyle w:val="IntenseReference"/>
-          <w:rFonts w:ascii="Calibri" w:hAnsi="Calibri"/>
-          <w:color w:val="E36C0A" w:themeColor="accent6" w:themeShade="BF"/>
-          <w:sz w:val="20"/>
-          <w:szCs w:val="20"/>
-          <w:u w:val="none"/>
-        </w:rPr>
-      </w:pPr>
-      <w:r>
-        <w:rPr>
-          <w:rStyle w:val="IntenseReference"/>
-          <w:rFonts w:ascii="Calibri" w:hAnsi="Calibri"/>
-          <w:color w:val="E36C0A" w:themeColor="accent6" w:themeShade="BF"/>
-          <w:sz w:val="20"/>
-          <w:szCs w:val="20"/>
+          <w:rFonts w:asciiTheme="majorHAnsi" w:hAnsiTheme="majorHAnsi"/>
+          <w:color w:val="E36C0A" w:themeColor="accent6" w:themeShade="BF"/>
+          <w:sz w:val="22"/>
+          <w:szCs w:val="22"/>
+          <w:u w:val="none"/>
+        </w:rPr>
+      </w:pPr>
+      <w:r>
+        <w:rPr>
+          <w:rStyle w:val="IntenseReference"/>
+          <w:rFonts w:asciiTheme="majorHAnsi" w:hAnsiTheme="majorHAnsi"/>
+          <w:color w:val="E36C0A" w:themeColor="accent6" w:themeShade="BF"/>
+          <w:sz w:val="22"/>
+          <w:szCs w:val="22"/>
           <w:u w:val="none"/>
         </w:rPr>
         <w:t>Instructions:</w:t>
@@ -74,31 +98,39 @@
         </w:numPr>
         <w:rPr>
           <w:rStyle w:val="IntenseReference"/>
-          <w:rFonts w:ascii="Calibri" w:hAnsi="Calibri"/>
-          <w:color w:val="E36C0A" w:themeColor="accent6" w:themeShade="BF"/>
-          <w:sz w:val="20"/>
-          <w:szCs w:val="20"/>
-          <w:u w:val="none"/>
-        </w:rPr>
-      </w:pPr>
-      <w:r>
-        <w:rPr>
-          <w:rStyle w:val="IntenseReference"/>
-          <w:rFonts w:ascii="Calibri" w:hAnsi="Calibri"/>
-          <w:color w:val="E36C0A" w:themeColor="accent6" w:themeShade="BF"/>
-          <w:sz w:val="20"/>
-          <w:szCs w:val="20"/>
-          <w:u w:val="none"/>
-        </w:rPr>
-        <w:t>Use this form to request a meeting space for your pre-conference or affiliated event.</w:t>
-      </w:r>
-      <w:r>
-        <w:rPr>
-          <w:rStyle w:val="IntenseReference"/>
-          <w:rFonts w:ascii="Calibri" w:hAnsi="Calibri"/>
-          <w:color w:val="E36C0A" w:themeColor="accent6" w:themeShade="BF"/>
-          <w:sz w:val="20"/>
-          <w:szCs w:val="20"/>
+          <w:rFonts w:asciiTheme="majorHAnsi" w:hAnsiTheme="majorHAnsi"/>
+          <w:sz w:val="22"/>
+          <w:szCs w:val="22"/>
+          <w:u w:val="none"/>
+        </w:rPr>
+      </w:pPr>
+      <w:r>
+        <w:rPr>
+          <w:rStyle w:val="IntenseReference"/>
+          <w:rFonts w:asciiTheme="majorHAnsi" w:hAnsiTheme="majorHAnsi"/>
+          <w:color w:val="E36C0A" w:themeColor="accent6" w:themeShade="BF"/>
+          <w:sz w:val="22"/>
+          <w:szCs w:val="22"/>
+        </w:rPr>
+        <w:t>Deadline September 28</w:t>
+      </w:r>
+      <w:r>
+        <w:rPr>
+          <w:rStyle w:val="IntenseReference"/>
+          <w:rFonts w:asciiTheme="majorHAnsi" w:hAnsiTheme="majorHAnsi"/>
+          <w:color w:val="E36C0A" w:themeColor="accent6" w:themeShade="BF"/>
+          <w:sz w:val="22"/>
+          <w:szCs w:val="22"/>
+        </w:rPr>
+        <w:t>.</w:t>
+      </w:r>
+      <w:r>
+        <w:rPr>
+          <w:rStyle w:val="IntenseReference"/>
+          <w:rFonts w:asciiTheme="majorHAnsi" w:hAnsiTheme="majorHAnsi"/>
+          <w:color w:val="E36C0A" w:themeColor="accent6" w:themeShade="BF"/>
+          <w:sz w:val="22"/>
+          <w:szCs w:val="22"/>
           <w:u w:val="none"/>
         </w:rPr>
         <w:t xml:space="preserve">  </w:t>
@@ -106,10 +138,98 @@
       <w:r>
         <w:rPr>
           <w:rStyle w:val="IntenseReference"/>
-          <w:rFonts w:ascii="Calibri" w:hAnsi="Calibri"/>
-          <w:color w:val="E36C0A" w:themeColor="accent6" w:themeShade="BF"/>
-          <w:sz w:val="20"/>
-          <w:szCs w:val="20"/>
+          <w:rFonts w:asciiTheme="majorHAnsi" w:hAnsiTheme="majorHAnsi"/>
+          <w:color w:val="E36C0A" w:themeColor="accent6" w:themeShade="BF"/>
+          <w:sz w:val="22"/>
+          <w:szCs w:val="22"/>
+          <w:u w:val="none"/>
+        </w:rPr>
+        <w:t>Use this form to re</w:t>
+      </w:r>
+      <w:r>
+        <w:rPr>
+          <w:rStyle w:val="IntenseReference"/>
+          <w:rFonts w:asciiTheme="majorHAnsi" w:hAnsiTheme="majorHAnsi"/>
+          <w:color w:val="E36C0A" w:themeColor="accent6" w:themeShade="BF"/>
+          <w:sz w:val="22"/>
+          <w:szCs w:val="22"/>
+          <w:u w:val="none"/>
+        </w:rPr>
+        <w:t>quest a meeting space at the Convention Center* for your p</w:t>
+      </w:r>
+      <w:r>
+        <w:rPr>
+          <w:rStyle w:val="IntenseReference"/>
+          <w:rFonts w:asciiTheme="majorHAnsi" w:hAnsiTheme="majorHAnsi"/>
+          <w:color w:val="E36C0A" w:themeColor="accent6" w:themeShade="BF"/>
+          <w:sz w:val="22"/>
+          <w:szCs w:val="22"/>
+          <w:u w:val="none"/>
+        </w:rPr>
+        <w:t>re-</w:t>
+      </w:r>
+      <w:r>
+        <w:rPr>
+          <w:rStyle w:val="IntenseReference"/>
+          <w:rFonts w:asciiTheme="majorHAnsi" w:hAnsiTheme="majorHAnsi"/>
+          <w:color w:val="E36C0A" w:themeColor="accent6" w:themeShade="BF"/>
+          <w:sz w:val="22"/>
+          <w:szCs w:val="22"/>
+          <w:u w:val="none"/>
+        </w:rPr>
+        <w:t>s</w:t>
+      </w:r>
+      <w:r>
+        <w:rPr>
+          <w:rStyle w:val="IntenseReference"/>
+          <w:rFonts w:asciiTheme="majorHAnsi" w:hAnsiTheme="majorHAnsi"/>
+          <w:color w:val="E36C0A" w:themeColor="accent6" w:themeShade="BF"/>
+          <w:sz w:val="22"/>
+          <w:szCs w:val="22"/>
+          <w:u w:val="none"/>
+        </w:rPr>
+        <w:t>ymposium</w:t>
+      </w:r>
+      <w:r>
+        <w:rPr>
+          <w:rStyle w:val="IntenseReference"/>
+          <w:rFonts w:asciiTheme="majorHAnsi" w:hAnsiTheme="majorHAnsi"/>
+          <w:color w:val="E36C0A" w:themeColor="accent6" w:themeShade="BF"/>
+          <w:sz w:val="22"/>
+          <w:szCs w:val="22"/>
+          <w:u w:val="none"/>
+        </w:rPr>
+        <w:t xml:space="preserve"> or a</w:t>
+      </w:r>
+      <w:r>
+        <w:rPr>
+          <w:rStyle w:val="IntenseReference"/>
+          <w:rFonts w:asciiTheme="majorHAnsi" w:hAnsiTheme="majorHAnsi"/>
+          <w:color w:val="E36C0A" w:themeColor="accent6" w:themeShade="BF"/>
+          <w:sz w:val="22"/>
+          <w:szCs w:val="22"/>
+          <w:u w:val="none"/>
+        </w:rPr>
+        <w:t>ffiliated event.</w:t>
+      </w:r>
+      <w:r>
+        <w:rPr>
+          <w:rStyle w:val="IntenseReference"/>
+          <w:rFonts w:asciiTheme="majorHAnsi" w:hAnsiTheme="majorHAnsi"/>
+          <w:color w:val="E36C0A" w:themeColor="accent6" w:themeShade="BF"/>
+          <w:sz w:val="22"/>
+          <w:szCs w:val="22"/>
+          <w:u w:val="none"/>
+        </w:rPr>
+        <w:t xml:space="preserve">  </w:t>
+      </w:r>
+      <w:r>
+        <w:rPr>
+          <w:rStyle w:val="IntenseReference"/>
+          <w:rFonts w:asciiTheme="majorHAnsi" w:hAnsiTheme="majorHAnsi"/>
+          <w:color w:val="E36C0A" w:themeColor="accent6" w:themeShade="BF"/>
+          <w:sz w:val="22"/>
+          <w:szCs w:val="22"/>
           <w:u w:val="none"/>
         </w:rPr>
         <w:t>Completing this form does not</w:t>
@@ -117,13 +237,106 @@
       <w:r>
         <w:rPr>
           <w:rStyle w:val="IntenseReference"/>
-          <w:rFonts w:ascii="Calibri" w:hAnsi="Calibri"/>
-          <w:color w:val="E36C0A" w:themeColor="accent6" w:themeShade="BF"/>
-          <w:sz w:val="20"/>
-          <w:szCs w:val="20"/>
+          <w:rFonts w:asciiTheme="majorHAnsi" w:hAnsiTheme="majorHAnsi"/>
+          <w:color w:val="E36C0A" w:themeColor="accent6" w:themeShade="BF"/>
+          <w:sz w:val="22"/>
+          <w:szCs w:val="22"/>
           <w:u w:val="none"/>
         </w:rPr>
         <w:t xml:space="preserve"> guarantee that space will be available, however we will do our best to accommodate your Event.</w:t>
+      </w:r>
+      <w:r>
+        <w:rPr>
+          <w:rStyle w:val="IntenseReference"/>
+          <w:rFonts w:asciiTheme="majorHAnsi" w:hAnsiTheme="majorHAnsi"/>
+          <w:color w:val="E36C0A" w:themeColor="accent6" w:themeShade="BF"/>
+          <w:sz w:val="22"/>
+          <w:szCs w:val="22"/>
+          <w:u w:val="none"/>
+        </w:rPr>
+        <w:t xml:space="preserve">  Late requests</w:t>
+      </w:r>
+      <w:r>
+        <w:rPr>
+          <w:rStyle w:val="IntenseReference"/>
+          <w:rFonts w:asciiTheme="majorHAnsi" w:hAnsiTheme="majorHAnsi"/>
+          <w:color w:val="E36C0A" w:themeColor="accent6" w:themeShade="BF"/>
+          <w:sz w:val="22"/>
+          <w:szCs w:val="22"/>
+          <w:u w:val="none"/>
+        </w:rPr>
+        <w:t xml:space="preserve"> may be considered if space is available.</w:t>
+      </w:r>
+      <w:r>
+        <w:rPr>
+          <w:rStyle w:val="IntenseReference"/>
+          <w:rFonts w:asciiTheme="majorHAnsi" w:hAnsiTheme="majorHAnsi"/>
+          <w:color w:val="E36C0A" w:themeColor="accent6" w:themeShade="BF"/>
+          <w:sz w:val="22"/>
+          <w:szCs w:val="22"/>
+          <w:u w:val="none"/>
+        </w:rPr>
+        <w:t xml:space="preserve">  Requests to host events during the Symposium may also be considered, space </w:t>
+      </w:r>
+      <w:r>
+        <w:rPr>
+          <w:rStyle w:val="IntenseReference"/>
+          <w:rFonts w:asciiTheme="majorHAnsi" w:hAnsiTheme="majorHAnsi"/>
+          <w:sz w:val="22"/>
+          <w:szCs w:val="22"/>
+          <w:u w:val="none"/>
+        </w:rPr>
+        <w:t>permitting.</w:t>
+      </w:r>
+    </w:p>
+    <w:p>
+      <w:pPr>
+        <w:ind w:left="720"/>
+        <w:rPr>
+          <w:rStyle w:val="IntenseReference"/>
+          <w:rFonts w:asciiTheme="majorHAnsi" w:hAnsiTheme="majorHAnsi"/>
+          <w:u w:val="none"/>
+        </w:rPr>
+      </w:pPr>
+      <w:r>
+        <w:rPr>
+          <w:rStyle w:val="IntenseReference"/>
+          <w:rFonts w:asciiTheme="majorHAnsi" w:hAnsiTheme="majorHAnsi"/>
+          <w:u w:val="none"/>
+        </w:rPr>
+        <w:t xml:space="preserve">* </w:t>
+      </w:r>
+      <w:r>
+        <w:rPr>
+          <w:rStyle w:val="IntenseReference"/>
+          <w:rFonts w:asciiTheme="majorHAnsi" w:hAnsiTheme="majorHAnsi"/>
+          <w:u w:val="none"/>
+        </w:rPr>
+        <w:t xml:space="preserve">This form is for events to be held at the </w:t>
+      </w:r>
+      <w:r>
+        <w:rPr>
+          <w:rStyle w:val="IntenseReference"/>
+          <w:rFonts w:asciiTheme="majorHAnsi" w:hAnsiTheme="majorHAnsi"/>
+          <w:u w:val="none"/>
+        </w:rPr>
+        <w:t>Convention C</w:t>
+      </w:r>
+      <w:r>
+        <w:rPr>
+          <w:rStyle w:val="IntenseReference"/>
+          <w:rFonts w:asciiTheme="majorHAnsi" w:hAnsiTheme="majorHAnsi"/>
+          <w:u w:val="none"/>
+        </w:rPr>
+        <w:t xml:space="preserve">enter.  </w:t>
+      </w:r>
+      <w:r>
+        <w:rPr>
+          <w:rStyle w:val="IntenseReference"/>
+          <w:rFonts w:asciiTheme="majorHAnsi" w:hAnsiTheme="majorHAnsi"/>
+          <w:u w:val="none"/>
+        </w:rPr>
+        <w:t>If you would like to hold your event at the hotel, please contact the hotel directly to make your arrangements.</w:t>
       </w:r>
     </w:p>
     <w:p>
@@ -135,20 +348,99 @@
         </w:numPr>
         <w:rPr>
           <w:rStyle w:val="IntenseReference"/>
-          <w:rFonts w:ascii="Calibri" w:hAnsi="Calibri"/>
-          <w:color w:val="E36C0A" w:themeColor="accent6" w:themeShade="BF"/>
-          <w:sz w:val="20"/>
-          <w:szCs w:val="20"/>
-          <w:u w:val="none"/>
-        </w:rPr>
-      </w:pPr>
-      <w:r>
-        <w:rPr>
-          <w:rStyle w:val="IntenseReference"/>
-          <w:rFonts w:ascii="Calibri" w:hAnsi="Calibri"/>
-          <w:color w:val="E36C0A" w:themeColor="accent6" w:themeShade="BF"/>
-          <w:sz w:val="20"/>
-          <w:szCs w:val="20"/>
+          <w:rFonts w:asciiTheme="majorHAnsi" w:hAnsiTheme="majorHAnsi"/>
+          <w:color w:val="E36C0A" w:themeColor="accent6" w:themeShade="BF"/>
+          <w:sz w:val="22"/>
+          <w:szCs w:val="22"/>
+          <w:u w:val="none"/>
+        </w:rPr>
+      </w:pPr>
+      <w:r>
+        <w:rPr>
+          <w:rStyle w:val="IntenseReference"/>
+          <w:rFonts w:asciiTheme="majorHAnsi" w:hAnsiTheme="majorHAnsi"/>
+          <w:color w:val="E36C0A" w:themeColor="accent6" w:themeShade="BF"/>
+          <w:sz w:val="22"/>
+          <w:szCs w:val="22"/>
+          <w:u w:val="none"/>
+        </w:rPr>
+        <w:t xml:space="preserve">Complete this form and email to Rachelle </w:t>
+      </w:r>
+      <w:proofErr w:type="spellStart"/>
+      <w:r>
+        <w:rPr>
+          <w:rStyle w:val="IntenseReference"/>
+          <w:rFonts w:asciiTheme="majorHAnsi" w:hAnsiTheme="majorHAnsi"/>
+          <w:color w:val="E36C0A" w:themeColor="accent6" w:themeShade="BF"/>
+          <w:sz w:val="22"/>
+          <w:szCs w:val="22"/>
+          <w:u w:val="none"/>
+        </w:rPr>
+        <w:t>Kristof</w:t>
+      </w:r>
+      <w:proofErr w:type="spellEnd"/>
+      <w:r>
+        <w:rPr>
+          <w:rStyle w:val="IntenseReference"/>
+          <w:rFonts w:asciiTheme="majorHAnsi" w:hAnsiTheme="majorHAnsi"/>
+          <w:color w:val="E36C0A" w:themeColor="accent6" w:themeShade="BF"/>
+          <w:sz w:val="22"/>
+          <w:szCs w:val="22"/>
+          <w:u w:val="none"/>
+        </w:rPr>
+        <w:t xml:space="preserve"> </w:t>
+      </w:r>
+      <w:bookmarkStart w:id="0" w:name="_GoBack"/>
+      <w:bookmarkEnd w:id="0"/>
+      <w:r>
+        <w:rPr>
+          <w:rStyle w:val="IntenseReference"/>
+          <w:rFonts w:asciiTheme="majorHAnsi" w:hAnsiTheme="majorHAnsi"/>
+          <w:color w:val="E36C0A" w:themeColor="accent6" w:themeShade="BF"/>
+          <w:sz w:val="22"/>
+          <w:szCs w:val="22"/>
+          <w:u w:val="none"/>
+        </w:rPr>
+        <w:t xml:space="preserve">Hippler – </w:t>
+      </w:r>
+      <w:hyperlink r:id="rId9" w:history="1">
+        <w:r>
+          <w:rPr>
+            <w:rStyle w:val="Hyperlink"/>
+            <w:rFonts w:asciiTheme="majorHAnsi" w:hAnsiTheme="majorHAnsi"/>
+            <w:smallCaps/>
+            <w:color w:val="E36C0A" w:themeColor="accent6" w:themeShade="BF"/>
+            <w:spacing w:val="5"/>
+            <w:sz w:val="22"/>
+            <w:szCs w:val="22"/>
+          </w:rPr>
+          <w:t>rkristo@bgsu.edu</w:t>
+        </w:r>
+      </w:hyperlink>
+    </w:p>
+    <w:p>
+      <w:pPr>
+        <w:pStyle w:val="Heading2"/>
+        <w:numPr>
+          <w:ilvl w:val="0"/>
+          <w:numId w:val="2"/>
+        </w:numPr>
+        <w:rPr>
+          <w:rStyle w:val="IntenseReference"/>
+          <w:rFonts w:asciiTheme="majorHAnsi" w:hAnsiTheme="majorHAnsi"/>
+          <w:color w:val="E36C0A" w:themeColor="accent6" w:themeShade="BF"/>
+          <w:sz w:val="22"/>
+          <w:szCs w:val="22"/>
+          <w:u w:val="none"/>
+        </w:rPr>
+      </w:pPr>
+      <w:r>
+        <w:rPr>
+          <w:rStyle w:val="IntenseReference"/>
+          <w:rFonts w:asciiTheme="majorHAnsi" w:hAnsiTheme="majorHAnsi"/>
+          <w:color w:val="E36C0A" w:themeColor="accent6" w:themeShade="BF"/>
+          <w:sz w:val="22"/>
+          <w:szCs w:val="22"/>
           <w:u w:val="none"/>
         </w:rPr>
         <w:t>If we can accommodate your event</w:t>
@@ -163,56 +455,44 @@
         </w:numPr>
         <w:rPr>
           <w:rStyle w:val="IntenseReference"/>
-          <w:rFonts w:ascii="Calibri" w:hAnsi="Calibri"/>
-          <w:color w:val="E36C0A" w:themeColor="accent6" w:themeShade="BF"/>
-          <w:sz w:val="20"/>
-          <w:szCs w:val="20"/>
-          <w:u w:val="none"/>
-        </w:rPr>
-      </w:pPr>
-      <w:r>
-        <w:rPr>
-          <w:rStyle w:val="IntenseReference"/>
-          <w:rFonts w:ascii="Calibri" w:hAnsi="Calibri"/>
-          <w:color w:val="E36C0A" w:themeColor="accent6" w:themeShade="BF"/>
-          <w:sz w:val="20"/>
-          <w:szCs w:val="20"/>
-          <w:u w:val="none"/>
-        </w:rPr>
-        <w:t>I</w:t>
-      </w:r>
-      <w:r>
-        <w:rPr>
-          <w:rStyle w:val="IntenseReference"/>
-          <w:rFonts w:ascii="Calibri" w:hAnsi="Calibri"/>
-          <w:color w:val="E36C0A" w:themeColor="accent6" w:themeShade="BF"/>
-          <w:sz w:val="20"/>
-          <w:szCs w:val="20"/>
-          <w:u w:val="none"/>
-        </w:rPr>
-        <w:t>nforma</w:t>
-      </w:r>
-      <w:r>
-        <w:rPr>
-          <w:rStyle w:val="IntenseReference"/>
-          <w:rFonts w:ascii="Calibri" w:hAnsi="Calibri"/>
-          <w:color w:val="E36C0A" w:themeColor="accent6" w:themeShade="BF"/>
-          <w:sz w:val="20"/>
-          <w:szCs w:val="20"/>
-          <w:u w:val="none"/>
-        </w:rPr>
-        <w:t xml:space="preserve">tion you provided on this form will be </w:t>
-      </w:r>
-      <w:r>
-        <w:rPr>
-          <w:rStyle w:val="IntenseReference"/>
-          <w:rFonts w:ascii="Calibri" w:hAnsi="Calibri"/>
-          <w:color w:val="E36C0A" w:themeColor="accent6" w:themeShade="BF"/>
-          <w:sz w:val="20"/>
-          <w:szCs w:val="20"/>
-          <w:u w:val="none"/>
-        </w:rPr>
-        <w:t>listed on the SIGCSE 2016 website.</w:t>
+          <w:rFonts w:asciiTheme="majorHAnsi" w:hAnsiTheme="majorHAnsi"/>
+          <w:color w:val="E36C0A" w:themeColor="accent6" w:themeShade="BF"/>
+          <w:sz w:val="22"/>
+          <w:szCs w:val="22"/>
+          <w:u w:val="none"/>
+        </w:rPr>
+      </w:pPr>
+      <w:r>
+        <w:rPr>
+          <w:rStyle w:val="IntenseReference"/>
+          <w:rFonts w:asciiTheme="majorHAnsi" w:hAnsiTheme="majorHAnsi"/>
+          <w:color w:val="E36C0A" w:themeColor="accent6" w:themeShade="BF"/>
+          <w:sz w:val="22"/>
+          <w:szCs w:val="22"/>
+          <w:u w:val="none"/>
+        </w:rPr>
+        <w:t xml:space="preserve">We will respond by </w:t>
+      </w:r>
+      <w:r>
+        <w:rPr>
+          <w:rStyle w:val="IntenseReference"/>
+          <w:rFonts w:asciiTheme="majorHAnsi" w:hAnsiTheme="majorHAnsi"/>
+          <w:color w:val="E36C0A" w:themeColor="accent6" w:themeShade="BF"/>
+          <w:sz w:val="22"/>
+          <w:szCs w:val="22"/>
+        </w:rPr>
+        <w:t>October 19</w:t>
+      </w:r>
+      <w:r>
+        <w:rPr>
+          <w:rStyle w:val="IntenseReference"/>
+          <w:rFonts w:asciiTheme="majorHAnsi" w:hAnsiTheme="majorHAnsi"/>
+          <w:color w:val="E36C0A" w:themeColor="accent6" w:themeShade="BF"/>
+          <w:sz w:val="22"/>
+          <w:szCs w:val="22"/>
+          <w:u w:val="none"/>
+        </w:rPr>
+        <w:t xml:space="preserve"> to let you know if we can accommodate your event.  More information will be provided at that time to help you with your event.</w:t>
       </w:r>
     </w:p>
     <w:p>
@@ -224,45 +504,78 @@
         </w:numPr>
         <w:rPr>
           <w:rStyle w:val="IntenseReference"/>
-          <w:rFonts w:ascii="Calibri" w:hAnsi="Calibri"/>
-          <w:color w:val="E36C0A" w:themeColor="accent6" w:themeShade="BF"/>
-          <w:sz w:val="20"/>
-          <w:szCs w:val="20"/>
-          <w:u w:val="none"/>
-        </w:rPr>
-      </w:pPr>
-      <w:r>
-        <w:rPr>
-          <w:rStyle w:val="IntenseReference"/>
-          <w:rFonts w:ascii="Calibri" w:hAnsi="Calibri"/>
-          <w:color w:val="E36C0A" w:themeColor="accent6" w:themeShade="BF"/>
-          <w:sz w:val="20"/>
-          <w:szCs w:val="20"/>
-          <w:u w:val="none"/>
-        </w:rPr>
-        <w:t xml:space="preserve">SIGCSE </w:t>
-      </w:r>
-      <w:r>
-        <w:rPr>
-          <w:rStyle w:val="IntenseReference"/>
-          <w:rFonts w:ascii="Calibri" w:hAnsi="Calibri"/>
-          <w:color w:val="E36C0A" w:themeColor="accent6" w:themeShade="BF"/>
-          <w:sz w:val="20"/>
-          <w:szCs w:val="20"/>
-          <w:u w:val="none"/>
-        </w:rPr>
-        <w:t xml:space="preserve">will bill you for the space for your event. </w:t>
-      </w:r>
-      <w:r>
-        <w:rPr>
-          <w:rStyle w:val="IntenseReference"/>
-          <w:rFonts w:ascii="Calibri" w:hAnsi="Calibri"/>
-          <w:color w:val="E36C0A" w:themeColor="accent6" w:themeShade="BF"/>
-          <w:sz w:val="20"/>
-          <w:szCs w:val="20"/>
-          <w:u w:val="none"/>
-        </w:rPr>
-        <w:t xml:space="preserve">  </w:t>
+          <w:rFonts w:asciiTheme="majorHAnsi" w:hAnsiTheme="majorHAnsi"/>
+          <w:color w:val="E36C0A" w:themeColor="accent6" w:themeShade="BF"/>
+          <w:sz w:val="22"/>
+          <w:szCs w:val="22"/>
+          <w:u w:val="none"/>
+        </w:rPr>
+      </w:pPr>
+      <w:r>
+        <w:rPr>
+          <w:rStyle w:val="IntenseReference"/>
+          <w:rFonts w:asciiTheme="majorHAnsi" w:hAnsiTheme="majorHAnsi"/>
+          <w:color w:val="E36C0A" w:themeColor="accent6" w:themeShade="BF"/>
+          <w:sz w:val="22"/>
+          <w:szCs w:val="22"/>
+          <w:u w:val="none"/>
+        </w:rPr>
+        <w:t>The i</w:t>
+      </w:r>
+      <w:r>
+        <w:rPr>
+          <w:rStyle w:val="IntenseReference"/>
+          <w:rFonts w:asciiTheme="majorHAnsi" w:hAnsiTheme="majorHAnsi"/>
+          <w:color w:val="E36C0A" w:themeColor="accent6" w:themeShade="BF"/>
+          <w:sz w:val="22"/>
+          <w:szCs w:val="22"/>
+          <w:u w:val="none"/>
+        </w:rPr>
+        <w:t>nforma</w:t>
+      </w:r>
+      <w:r>
+        <w:rPr>
+          <w:rStyle w:val="IntenseReference"/>
+          <w:rFonts w:asciiTheme="majorHAnsi" w:hAnsiTheme="majorHAnsi"/>
+          <w:color w:val="E36C0A" w:themeColor="accent6" w:themeShade="BF"/>
+          <w:sz w:val="22"/>
+          <w:szCs w:val="22"/>
+          <w:u w:val="none"/>
+        </w:rPr>
+        <w:t>tion you provide</w:t>
+      </w:r>
+      <w:r>
+        <w:rPr>
+          <w:rStyle w:val="IntenseReference"/>
+          <w:rFonts w:asciiTheme="majorHAnsi" w:hAnsiTheme="majorHAnsi"/>
+          <w:color w:val="E36C0A" w:themeColor="accent6" w:themeShade="BF"/>
+          <w:sz w:val="22"/>
+          <w:szCs w:val="22"/>
+          <w:u w:val="none"/>
+        </w:rPr>
+        <w:t xml:space="preserve"> on this form will be </w:t>
+      </w:r>
+      <w:r>
+        <w:rPr>
+          <w:rStyle w:val="IntenseReference"/>
+          <w:rFonts w:asciiTheme="majorHAnsi" w:hAnsiTheme="majorHAnsi"/>
+          <w:color w:val="E36C0A" w:themeColor="accent6" w:themeShade="BF"/>
+          <w:sz w:val="22"/>
+          <w:szCs w:val="22"/>
+          <w:u w:val="none"/>
+        </w:rPr>
+        <w:t>posted</w:t>
+      </w:r>
+      <w:r>
+        <w:rPr>
+          <w:rStyle w:val="IntenseReference"/>
+          <w:rFonts w:asciiTheme="majorHAnsi" w:hAnsiTheme="majorHAnsi"/>
+          <w:color w:val="E36C0A" w:themeColor="accent6" w:themeShade="BF"/>
+          <w:sz w:val="22"/>
+          <w:szCs w:val="22"/>
+          <w:u w:val="none"/>
+        </w:rPr>
+        <w:t xml:space="preserve"> on the SIGCSE 2016 website.</w:t>
       </w:r>
     </w:p>
     <w:p>
@@ -273,103 +586,46 @@
           <w:numId w:val="2"/>
         </w:numPr>
         <w:rPr>
-          <w:rFonts w:ascii="Calibri" w:hAnsi="Calibri"/>
-          <w:b w:val="0"/>
-          <w:bCs w:val="0"/>
-          <w:smallCaps/>
-          <w:color w:val="E36C0A" w:themeColor="accent6" w:themeShade="BF"/>
-          <w:spacing w:val="5"/>
-          <w:sz w:val="20"/>
-          <w:szCs w:val="20"/>
-        </w:rPr>
-      </w:pPr>
-      <w:r>
-        <w:rPr>
-          <w:rStyle w:val="IntenseReference"/>
-          <w:rFonts w:ascii="Calibri" w:hAnsi="Calibri"/>
-          <w:color w:val="E36C0A" w:themeColor="accent6" w:themeShade="BF"/>
-          <w:sz w:val="20"/>
-          <w:szCs w:val="20"/>
-          <w:u w:val="none"/>
-        </w:rPr>
-        <w:t>You are</w:t>
-      </w:r>
-      <w:r>
-        <w:rPr>
-          <w:rStyle w:val="IntenseReference"/>
-          <w:rFonts w:ascii="Calibri" w:hAnsi="Calibri"/>
-          <w:color w:val="E36C0A" w:themeColor="accent6" w:themeShade="BF"/>
-          <w:sz w:val="20"/>
-          <w:szCs w:val="20"/>
-          <w:u w:val="none"/>
-        </w:rPr>
-        <w:t xml:space="preserve"> responsible for managing the registration and </w:t>
-      </w:r>
-      <w:r>
-        <w:rPr>
-          <w:rStyle w:val="IntenseReference"/>
-          <w:rFonts w:ascii="Calibri" w:hAnsi="Calibri"/>
-          <w:color w:val="E36C0A" w:themeColor="accent6" w:themeShade="BF"/>
-          <w:sz w:val="20"/>
-          <w:szCs w:val="20"/>
-          <w:u w:val="none"/>
-        </w:rPr>
-        <w:t xml:space="preserve">individual attendee </w:t>
-      </w:r>
-      <w:r>
-        <w:rPr>
-          <w:rStyle w:val="IntenseReference"/>
-          <w:rFonts w:ascii="Calibri" w:hAnsi="Calibri"/>
-          <w:color w:val="E36C0A" w:themeColor="accent6" w:themeShade="BF"/>
-          <w:sz w:val="20"/>
-          <w:szCs w:val="20"/>
-          <w:u w:val="none"/>
-        </w:rPr>
-        <w:t>fee collection</w:t>
-      </w:r>
-      <w:r>
-        <w:rPr>
-          <w:rStyle w:val="IntenseReference"/>
-          <w:rFonts w:ascii="Calibri" w:hAnsi="Calibri"/>
-          <w:color w:val="E36C0A" w:themeColor="accent6" w:themeShade="BF"/>
-          <w:sz w:val="20"/>
-          <w:szCs w:val="20"/>
-          <w:u w:val="none"/>
-        </w:rPr>
-        <w:t xml:space="preserve"> for </w:t>
-      </w:r>
-      <w:r>
-        <w:rPr>
-          <w:rStyle w:val="IntenseReference"/>
-          <w:rFonts w:ascii="Calibri" w:hAnsi="Calibri"/>
-          <w:color w:val="E36C0A" w:themeColor="accent6" w:themeShade="BF"/>
-          <w:sz w:val="20"/>
-          <w:szCs w:val="20"/>
-          <w:u w:val="none"/>
-        </w:rPr>
-        <w:t>your</w:t>
-      </w:r>
-      <w:r>
-        <w:rPr>
-          <w:rStyle w:val="IntenseReference"/>
-          <w:rFonts w:ascii="Calibri" w:hAnsi="Calibri"/>
-          <w:color w:val="E36C0A" w:themeColor="accent6" w:themeShade="BF"/>
-          <w:sz w:val="20"/>
-          <w:szCs w:val="20"/>
-          <w:u w:val="none"/>
-        </w:rPr>
-        <w:t xml:space="preserve"> event.</w:t>
-      </w:r>
-      <w:r>
-        <w:rPr>
-          <w:rStyle w:val="IntenseReference"/>
-          <w:rFonts w:ascii="Calibri" w:hAnsi="Calibri"/>
-          <w:color w:val="E36C0A" w:themeColor="accent6" w:themeShade="BF"/>
-          <w:sz w:val="20"/>
-          <w:szCs w:val="20"/>
-          <w:u w:val="none"/>
-        </w:rPr>
-        <w:t xml:space="preserve">  </w:t>
+          <w:rStyle w:val="IntenseReference"/>
+          <w:rFonts w:asciiTheme="majorHAnsi" w:hAnsiTheme="majorHAnsi"/>
+          <w:color w:val="E36C0A" w:themeColor="accent6" w:themeShade="BF"/>
+          <w:sz w:val="22"/>
+          <w:szCs w:val="22"/>
+          <w:u w:val="none"/>
+        </w:rPr>
+      </w:pPr>
+      <w:r>
+        <w:rPr>
+          <w:rStyle w:val="IntenseReference"/>
+          <w:rFonts w:asciiTheme="majorHAnsi" w:hAnsiTheme="majorHAnsi"/>
+          <w:color w:val="E36C0A" w:themeColor="accent6" w:themeShade="BF"/>
+          <w:sz w:val="22"/>
+          <w:szCs w:val="22"/>
+          <w:u w:val="none"/>
+        </w:rPr>
+        <w:t xml:space="preserve">SIGCSE </w:t>
+      </w:r>
+      <w:r>
+        <w:rPr>
+          <w:rStyle w:val="IntenseReference"/>
+          <w:rFonts w:asciiTheme="majorHAnsi" w:hAnsiTheme="majorHAnsi"/>
+          <w:color w:val="E36C0A" w:themeColor="accent6" w:themeShade="BF"/>
+          <w:sz w:val="22"/>
+          <w:szCs w:val="22"/>
+          <w:u w:val="none"/>
+        </w:rPr>
+        <w:t xml:space="preserve">will bill you for </w:t>
+      </w:r>
+      <w:r>
+        <w:rPr>
+          <w:rStyle w:val="IntenseReference"/>
+          <w:rFonts w:asciiTheme="majorHAnsi" w:hAnsiTheme="majorHAnsi"/>
+          <w:color w:val="E36C0A" w:themeColor="accent6" w:themeShade="BF"/>
+          <w:sz w:val="22"/>
+          <w:szCs w:val="22"/>
+          <w:u w:val="none"/>
+        </w:rPr>
+        <w:t>your room and any extra fees associated with AV or room set up.</w:t>
       </w:r>
     </w:p>
     <w:p>
@@ -380,219 +636,349 @@
           <w:numId w:val="2"/>
         </w:numPr>
         <w:rPr>
-          <w:rStyle w:val="IntenseReference"/>
-          <w:rFonts w:ascii="Calibri" w:hAnsi="Calibri"/>
-          <w:color w:val="E36C0A" w:themeColor="accent6" w:themeShade="BF"/>
-          <w:sz w:val="20"/>
-          <w:szCs w:val="20"/>
-          <w:u w:val="none"/>
-        </w:rPr>
-      </w:pPr>
-      <w:r>
-        <w:rPr>
-          <w:rStyle w:val="IntenseReference"/>
-          <w:rFonts w:ascii="Calibri" w:hAnsi="Calibri"/>
+          <w:rFonts w:asciiTheme="majorHAnsi" w:hAnsiTheme="majorHAnsi"/>
+          <w:b w:val="0"/>
+          <w:bCs w:val="0"/>
+          <w:smallCaps/>
+          <w:color w:val="E36C0A" w:themeColor="accent6" w:themeShade="BF"/>
+          <w:spacing w:val="5"/>
+          <w:sz w:val="22"/>
+          <w:szCs w:val="22"/>
+        </w:rPr>
+      </w:pPr>
+      <w:r>
+        <w:rPr>
+          <w:rStyle w:val="IntenseReference"/>
+          <w:rFonts w:asciiTheme="majorHAnsi" w:hAnsiTheme="majorHAnsi"/>
+          <w:color w:val="E36C0A" w:themeColor="accent6" w:themeShade="BF"/>
+          <w:sz w:val="22"/>
+          <w:szCs w:val="22"/>
+          <w:u w:val="none"/>
+        </w:rPr>
+        <w:t>You are</w:t>
+      </w:r>
+      <w:r>
+        <w:rPr>
+          <w:rStyle w:val="IntenseReference"/>
+          <w:rFonts w:asciiTheme="majorHAnsi" w:hAnsiTheme="majorHAnsi"/>
+          <w:color w:val="E36C0A" w:themeColor="accent6" w:themeShade="BF"/>
+          <w:sz w:val="22"/>
+          <w:szCs w:val="22"/>
+          <w:u w:val="none"/>
+        </w:rPr>
+        <w:t xml:space="preserve"> responsible for managing </w:t>
+      </w:r>
+      <w:r>
+        <w:rPr>
+          <w:rStyle w:val="IntenseReference"/>
+          <w:rFonts w:asciiTheme="majorHAnsi" w:hAnsiTheme="majorHAnsi"/>
+          <w:color w:val="E36C0A" w:themeColor="accent6" w:themeShade="BF"/>
+          <w:sz w:val="22"/>
+          <w:szCs w:val="22"/>
+          <w:u w:val="none"/>
+        </w:rPr>
+        <w:t>registration</w:t>
+      </w:r>
+      <w:r>
+        <w:rPr>
+          <w:rStyle w:val="IntenseReference"/>
+          <w:rFonts w:asciiTheme="majorHAnsi" w:hAnsiTheme="majorHAnsi"/>
+          <w:color w:val="E36C0A" w:themeColor="accent6" w:themeShade="BF"/>
+          <w:sz w:val="22"/>
+          <w:szCs w:val="22"/>
+          <w:u w:val="none"/>
+        </w:rPr>
+        <w:t xml:space="preserve"> </w:t>
+      </w:r>
+      <w:r>
+        <w:rPr>
+          <w:rStyle w:val="IntenseReference"/>
+          <w:rFonts w:asciiTheme="majorHAnsi" w:hAnsiTheme="majorHAnsi"/>
+          <w:color w:val="E36C0A" w:themeColor="accent6" w:themeShade="BF"/>
+          <w:sz w:val="22"/>
+          <w:szCs w:val="22"/>
+          <w:u w:val="none"/>
+        </w:rPr>
+        <w:t>and</w:t>
+      </w:r>
+      <w:r>
+        <w:rPr>
+          <w:rStyle w:val="IntenseReference"/>
+          <w:rFonts w:asciiTheme="majorHAnsi" w:hAnsiTheme="majorHAnsi"/>
+          <w:color w:val="E36C0A" w:themeColor="accent6" w:themeShade="BF"/>
+          <w:sz w:val="22"/>
+          <w:szCs w:val="22"/>
+          <w:u w:val="none"/>
+        </w:rPr>
+        <w:t xml:space="preserve"> </w:t>
+      </w:r>
+      <w:r>
+        <w:rPr>
+          <w:rStyle w:val="IntenseReference"/>
+          <w:rFonts w:asciiTheme="majorHAnsi" w:hAnsiTheme="majorHAnsi"/>
+          <w:color w:val="E36C0A" w:themeColor="accent6" w:themeShade="BF"/>
+          <w:sz w:val="22"/>
+          <w:szCs w:val="22"/>
+          <w:u w:val="none"/>
+        </w:rPr>
+        <w:t xml:space="preserve">attendee </w:t>
+      </w:r>
+      <w:r>
+        <w:rPr>
+          <w:rStyle w:val="IntenseReference"/>
+          <w:rFonts w:asciiTheme="majorHAnsi" w:hAnsiTheme="majorHAnsi"/>
+          <w:color w:val="E36C0A" w:themeColor="accent6" w:themeShade="BF"/>
+          <w:sz w:val="22"/>
+          <w:szCs w:val="22"/>
+          <w:u w:val="none"/>
+        </w:rPr>
+        <w:t>fee collection</w:t>
+      </w:r>
+      <w:r>
+        <w:rPr>
+          <w:rStyle w:val="IntenseReference"/>
+          <w:rFonts w:asciiTheme="majorHAnsi" w:hAnsiTheme="majorHAnsi"/>
+          <w:color w:val="E36C0A" w:themeColor="accent6" w:themeShade="BF"/>
+          <w:sz w:val="22"/>
+          <w:szCs w:val="22"/>
+          <w:u w:val="none"/>
+        </w:rPr>
+        <w:t xml:space="preserve"> for </w:t>
+      </w:r>
+      <w:r>
+        <w:rPr>
+          <w:rStyle w:val="IntenseReference"/>
+          <w:rFonts w:asciiTheme="majorHAnsi" w:hAnsiTheme="majorHAnsi"/>
+          <w:color w:val="E36C0A" w:themeColor="accent6" w:themeShade="BF"/>
+          <w:sz w:val="22"/>
+          <w:szCs w:val="22"/>
+          <w:u w:val="none"/>
+        </w:rPr>
+        <w:t>your</w:t>
+      </w:r>
+      <w:r>
+        <w:rPr>
+          <w:rStyle w:val="IntenseReference"/>
+          <w:rFonts w:asciiTheme="majorHAnsi" w:hAnsiTheme="majorHAnsi"/>
+          <w:color w:val="E36C0A" w:themeColor="accent6" w:themeShade="BF"/>
+          <w:sz w:val="22"/>
+          <w:szCs w:val="22"/>
+          <w:u w:val="none"/>
+        </w:rPr>
+        <w:t xml:space="preserve"> event.</w:t>
+      </w:r>
+      <w:r>
+        <w:rPr>
+          <w:rStyle w:val="IntenseReference"/>
+          <w:rFonts w:asciiTheme="majorHAnsi" w:hAnsiTheme="majorHAnsi"/>
+          <w:color w:val="E36C0A" w:themeColor="accent6" w:themeShade="BF"/>
+          <w:sz w:val="22"/>
+          <w:szCs w:val="22"/>
+          <w:u w:val="none"/>
+        </w:rPr>
+        <w:t xml:space="preserve">  </w:t>
+      </w:r>
+      <w:r>
+        <w:rPr>
+          <w:rStyle w:val="IntenseReference"/>
+          <w:rFonts w:asciiTheme="majorHAnsi" w:hAnsiTheme="majorHAnsi"/>
+          <w:color w:val="E36C0A" w:themeColor="accent6" w:themeShade="BF"/>
+          <w:sz w:val="22"/>
+          <w:szCs w:val="22"/>
+          <w:u w:val="none"/>
+        </w:rPr>
+        <w:t>The SIGCSE planning committee does not handle registration and fee collection f</w:t>
+      </w:r>
+      <w:r>
+        <w:rPr>
+          <w:rStyle w:val="IntenseReference"/>
+          <w:rFonts w:asciiTheme="majorHAnsi" w:hAnsiTheme="majorHAnsi"/>
           <w:bCs/>
           <w:color w:val="E36C0A" w:themeColor="accent6" w:themeShade="BF"/>
-          <w:sz w:val="20"/>
-          <w:szCs w:val="20"/>
-          <w:u w:val="none"/>
-        </w:rPr>
-        <w:t>Y</w:t>
-      </w:r>
-      <w:r>
-        <w:rPr>
-          <w:rStyle w:val="IntenseReference"/>
-          <w:rFonts w:ascii="Calibri" w:hAnsi="Calibri"/>
-          <w:bCs/>
-          <w:color w:val="E36C0A" w:themeColor="accent6" w:themeShade="BF"/>
-          <w:sz w:val="20"/>
-          <w:szCs w:val="20"/>
-          <w:u w:val="none"/>
-        </w:rPr>
-        <w:t>ou</w:t>
-      </w:r>
-      <w:r>
-        <w:rPr>
-          <w:rStyle w:val="IntenseReference"/>
-          <w:rFonts w:ascii="Calibri" w:hAnsi="Calibri"/>
-          <w:bCs/>
-          <w:color w:val="E36C0A" w:themeColor="accent6" w:themeShade="BF"/>
-          <w:sz w:val="20"/>
-          <w:szCs w:val="20"/>
-          <w:u w:val="none"/>
-        </w:rPr>
-        <w:t xml:space="preserve"> will receive informaton regarding whom</w:t>
-      </w:r>
-      <w:r>
-        <w:rPr>
-          <w:rStyle w:val="IntenseReference"/>
-          <w:rFonts w:ascii="Calibri" w:hAnsi="Calibri"/>
-          <w:bCs/>
-          <w:color w:val="E36C0A" w:themeColor="accent6" w:themeShade="BF"/>
-          <w:sz w:val="20"/>
-          <w:szCs w:val="20"/>
-          <w:u w:val="none"/>
-        </w:rPr>
-        <w:t xml:space="preserve"> conact to </w:t>
-      </w:r>
-      <w:r>
-        <w:rPr>
-          <w:rStyle w:val="IntenseReference"/>
-          <w:rFonts w:ascii="Calibri" w:hAnsi="Calibri"/>
-          <w:bCs/>
-          <w:color w:val="E36C0A" w:themeColor="accent6" w:themeShade="BF"/>
-          <w:sz w:val="20"/>
-          <w:szCs w:val="20"/>
-          <w:u w:val="none"/>
-        </w:rPr>
-        <w:t xml:space="preserve">make separate arrangements for food and beverages.  The SIGCSE planning committee does not handle food and beverage orders for pre-conference and affiliated events.  </w:t>
+          <w:sz w:val="22"/>
+          <w:szCs w:val="22"/>
+          <w:u w:val="none"/>
+        </w:rPr>
+        <w:t xml:space="preserve"> for pre-conference and affiliated events.  </w:t>
       </w:r>
     </w:p>
     <w:p>
       <w:pPr>
         <w:pStyle w:val="Heading2"/>
         <w:numPr>
-          <w:ilvl w:val="0"/>
+          <w:ilvl w:val="1"/>
           <w:numId w:val="2"/>
         </w:numPr>
         <w:rPr>
           <w:rStyle w:val="IntenseReference"/>
-          <w:rFonts w:ascii="Calibri" w:hAnsi="Calibri"/>
-          <w:color w:val="E36C0A" w:themeColor="accent6" w:themeShade="BF"/>
-          <w:sz w:val="20"/>
-          <w:szCs w:val="20"/>
-          <w:u w:val="none"/>
-        </w:rPr>
-      </w:pPr>
-      <w:r>
-        <w:rPr>
-          <w:rStyle w:val="IntenseReference"/>
-          <w:rFonts w:ascii="Calibri" w:hAnsi="Calibri"/>
-          <w:color w:val="E36C0A" w:themeColor="accent6" w:themeShade="BF"/>
-          <w:sz w:val="20"/>
-          <w:szCs w:val="20"/>
-          <w:u w:val="none"/>
-        </w:rPr>
-        <w:t>Complete this form and email to</w:t>
-      </w:r>
-      <w:r>
-        <w:rPr>
-          <w:rStyle w:val="IntenseReference"/>
-          <w:rFonts w:ascii="Calibri" w:hAnsi="Calibri"/>
-          <w:color w:val="E36C0A" w:themeColor="accent6" w:themeShade="BF"/>
-          <w:sz w:val="20"/>
-          <w:szCs w:val="20"/>
-          <w:u w:val="none"/>
-        </w:rPr>
-        <w:t xml:space="preserve"> Rachelle </w:t>
-      </w:r>
-      <w:proofErr w:type="spellStart"/>
-      <w:r>
-        <w:rPr>
-          <w:rStyle w:val="IntenseReference"/>
-          <w:rFonts w:ascii="Calibri" w:hAnsi="Calibri"/>
-          <w:color w:val="E36C0A" w:themeColor="accent6" w:themeShade="BF"/>
-          <w:sz w:val="20"/>
-          <w:szCs w:val="20"/>
-          <w:u w:val="none"/>
-        </w:rPr>
-        <w:t>Kristof</w:t>
-      </w:r>
-      <w:proofErr w:type="spellEnd"/>
-      <w:r>
-        <w:rPr>
-          <w:rStyle w:val="IntenseReference"/>
-          <w:rFonts w:ascii="Calibri" w:hAnsi="Calibri"/>
-          <w:color w:val="E36C0A" w:themeColor="accent6" w:themeShade="BF"/>
-          <w:sz w:val="20"/>
-          <w:szCs w:val="20"/>
-          <w:u w:val="none"/>
-        </w:rPr>
-        <w:t xml:space="preserve"> Hippler – </w:t>
-      </w:r>
-      <w:hyperlink r:id="rId9" w:history="1">
-        <w:r>
-          <w:rPr>
-            <w:rStyle w:val="Hyperlink"/>
-            <w:rFonts w:ascii="Calibri" w:hAnsi="Calibri"/>
-            <w:smallCaps/>
-            <w:color w:val="E36C0A" w:themeColor="accent6" w:themeShade="BF"/>
-            <w:spacing w:val="5"/>
-            <w:sz w:val="20"/>
-            <w:szCs w:val="20"/>
-          </w:rPr>
-          <w:t>rkristo@bgsu.edu</w:t>
-        </w:r>
-      </w:hyperlink>
-    </w:p>
-    <w:p>
-      <w:pPr>
-        <w:pStyle w:val="ListParagraph"/>
-        <w:numPr>
-          <w:ilvl w:val="0"/>
-          <w:numId w:val="2"/>
-        </w:numPr>
-        <w:rPr>
-          <w:smallCaps/>
-          <w:color w:val="E36C0A" w:themeColor="accent6" w:themeShade="BF"/>
-          <w:sz w:val="20"/>
-          <w:szCs w:val="20"/>
-        </w:rPr>
-      </w:pPr>
-      <w:r>
-        <w:rPr>
-          <w:smallCaps/>
-          <w:color w:val="E36C0A" w:themeColor="accent6" w:themeShade="BF"/>
-          <w:sz w:val="20"/>
-          <w:szCs w:val="20"/>
-        </w:rPr>
-        <w:t>We will respond by</w:t>
-      </w:r>
-      <w:r>
-        <w:rPr>
-          <w:smallCaps/>
-          <w:color w:val="E36C0A" w:themeColor="accent6" w:themeShade="BF"/>
-          <w:sz w:val="20"/>
-          <w:szCs w:val="20"/>
-        </w:rPr>
-        <w:t xml:space="preserve"> September 1 to let you know if</w:t>
-      </w:r>
-      <w:r>
-        <w:rPr>
-          <w:smallCaps/>
-          <w:color w:val="E36C0A" w:themeColor="accent6" w:themeShade="BF"/>
-          <w:sz w:val="20"/>
-          <w:szCs w:val="20"/>
+          <w:rFonts w:asciiTheme="majorHAnsi" w:hAnsiTheme="majorHAnsi"/>
+          <w:color w:val="E36C0A" w:themeColor="accent6" w:themeShade="BF"/>
+          <w:sz w:val="22"/>
+          <w:szCs w:val="22"/>
+          <w:u w:val="none"/>
+        </w:rPr>
+      </w:pPr>
+      <w:r>
+        <w:rPr>
+          <w:rStyle w:val="IntenseReference"/>
+          <w:rFonts w:asciiTheme="majorHAnsi" w:hAnsiTheme="majorHAnsi"/>
+          <w:bCs/>
+          <w:color w:val="E36C0A" w:themeColor="accent6" w:themeShade="BF"/>
+          <w:sz w:val="22"/>
+          <w:szCs w:val="22"/>
+          <w:u w:val="none"/>
+        </w:rPr>
+        <w:t>Y</w:t>
+      </w:r>
+      <w:r>
+        <w:rPr>
+          <w:rStyle w:val="IntenseReference"/>
+          <w:rFonts w:asciiTheme="majorHAnsi" w:hAnsiTheme="majorHAnsi"/>
+          <w:bCs/>
+          <w:color w:val="E36C0A" w:themeColor="accent6" w:themeShade="BF"/>
+          <w:sz w:val="22"/>
+          <w:szCs w:val="22"/>
+          <w:u w:val="none"/>
+        </w:rPr>
+        <w:t>ou</w:t>
+      </w:r>
+      <w:r>
+        <w:rPr>
+          <w:rStyle w:val="IntenseReference"/>
+          <w:rFonts w:asciiTheme="majorHAnsi" w:hAnsiTheme="majorHAnsi"/>
+          <w:bCs/>
+          <w:color w:val="E36C0A" w:themeColor="accent6" w:themeShade="BF"/>
+          <w:sz w:val="22"/>
+          <w:szCs w:val="22"/>
+          <w:u w:val="none"/>
+        </w:rPr>
+        <w:t xml:space="preserve"> will r</w:t>
+      </w:r>
+      <w:r>
+        <w:rPr>
+          <w:rStyle w:val="IntenseReference"/>
+          <w:rFonts w:asciiTheme="majorHAnsi" w:hAnsiTheme="majorHAnsi"/>
+          <w:bCs/>
+          <w:color w:val="E36C0A" w:themeColor="accent6" w:themeShade="BF"/>
+          <w:sz w:val="22"/>
+          <w:szCs w:val="22"/>
+          <w:u w:val="none"/>
+        </w:rPr>
+        <w:t>eceive informat</w:t>
+      </w:r>
+      <w:r>
+        <w:rPr>
+          <w:rStyle w:val="IntenseReference"/>
+          <w:rFonts w:asciiTheme="majorHAnsi" w:hAnsiTheme="majorHAnsi"/>
+          <w:bCs/>
+          <w:color w:val="E36C0A" w:themeColor="accent6" w:themeShade="BF"/>
+          <w:sz w:val="22"/>
+          <w:szCs w:val="22"/>
+          <w:u w:val="none"/>
+        </w:rPr>
+        <w:t>i</w:t>
+      </w:r>
+      <w:r>
+        <w:rPr>
+          <w:rStyle w:val="IntenseReference"/>
+          <w:rFonts w:asciiTheme="majorHAnsi" w:hAnsiTheme="majorHAnsi"/>
+          <w:bCs/>
+          <w:color w:val="E36C0A" w:themeColor="accent6" w:themeShade="BF"/>
+          <w:sz w:val="22"/>
+          <w:szCs w:val="22"/>
+          <w:u w:val="none"/>
+        </w:rPr>
+        <w:t>on regarding whom</w:t>
+      </w:r>
+      <w:r>
+        <w:rPr>
+          <w:rStyle w:val="IntenseReference"/>
+          <w:rFonts w:asciiTheme="majorHAnsi" w:hAnsiTheme="majorHAnsi"/>
+          <w:bCs/>
+          <w:color w:val="E36C0A" w:themeColor="accent6" w:themeShade="BF"/>
+          <w:sz w:val="22"/>
+          <w:szCs w:val="22"/>
+          <w:u w:val="none"/>
         </w:rPr>
         <w:t xml:space="preserve"> </w:t>
       </w:r>
       <w:r>
         <w:rPr>
-          <w:smallCaps/>
-          <w:color w:val="E36C0A" w:themeColor="accent6" w:themeShade="BF"/>
-          <w:sz w:val="20"/>
-          <w:szCs w:val="20"/>
-        </w:rPr>
-        <w:t xml:space="preserve">we can accommodate your event.  More </w:t>
-      </w:r>
-      <w:r>
-        <w:rPr>
-          <w:smallCaps/>
-          <w:color w:val="E36C0A" w:themeColor="accent6" w:themeShade="BF"/>
-          <w:sz w:val="20"/>
-          <w:szCs w:val="20"/>
-        </w:rPr>
-        <w:t>information</w:t>
-      </w:r>
-      <w:r>
-        <w:rPr>
-          <w:smallCaps/>
-          <w:color w:val="E36C0A" w:themeColor="accent6" w:themeShade="BF"/>
-          <w:sz w:val="20"/>
-          <w:szCs w:val="20"/>
-        </w:rPr>
-        <w:t xml:space="preserve"> to help you with your event will be provided at that time.</w:t>
+          <w:rStyle w:val="IntenseReference"/>
+          <w:rFonts w:asciiTheme="majorHAnsi" w:hAnsiTheme="majorHAnsi"/>
+          <w:bCs/>
+          <w:color w:val="E36C0A" w:themeColor="accent6" w:themeShade="BF"/>
+          <w:sz w:val="22"/>
+          <w:szCs w:val="22"/>
+          <w:u w:val="none"/>
+        </w:rPr>
+        <w:t xml:space="preserve">to </w:t>
+      </w:r>
+      <w:r>
+        <w:rPr>
+          <w:rStyle w:val="IntenseReference"/>
+          <w:rFonts w:asciiTheme="majorHAnsi" w:hAnsiTheme="majorHAnsi"/>
+          <w:bCs/>
+          <w:color w:val="E36C0A" w:themeColor="accent6" w:themeShade="BF"/>
+          <w:sz w:val="22"/>
+          <w:szCs w:val="22"/>
+          <w:u w:val="none"/>
+        </w:rPr>
+        <w:t>con</w:t>
+      </w:r>
+      <w:r>
+        <w:rPr>
+          <w:rStyle w:val="IntenseReference"/>
+          <w:rFonts w:asciiTheme="majorHAnsi" w:hAnsiTheme="majorHAnsi"/>
+          <w:bCs/>
+          <w:color w:val="E36C0A" w:themeColor="accent6" w:themeShade="BF"/>
+          <w:sz w:val="22"/>
+          <w:szCs w:val="22"/>
+          <w:u w:val="none"/>
+        </w:rPr>
+        <w:t>t</w:t>
+      </w:r>
+      <w:r>
+        <w:rPr>
+          <w:rStyle w:val="IntenseReference"/>
+          <w:rFonts w:asciiTheme="majorHAnsi" w:hAnsiTheme="majorHAnsi"/>
+          <w:bCs/>
+          <w:color w:val="E36C0A" w:themeColor="accent6" w:themeShade="BF"/>
+          <w:sz w:val="22"/>
+          <w:szCs w:val="22"/>
+          <w:u w:val="none"/>
+        </w:rPr>
+        <w:t xml:space="preserve">act to </w:t>
+      </w:r>
+      <w:r>
+        <w:rPr>
+          <w:rStyle w:val="IntenseReference"/>
+          <w:rFonts w:asciiTheme="majorHAnsi" w:hAnsiTheme="majorHAnsi"/>
+          <w:bCs/>
+          <w:color w:val="E36C0A" w:themeColor="accent6" w:themeShade="BF"/>
+          <w:sz w:val="22"/>
+          <w:szCs w:val="22"/>
+          <w:u w:val="none"/>
+        </w:rPr>
+        <w:t xml:space="preserve">make separate arrangements for food and beverages.  The SIGCSE planning committee does not handle food and beverage orders for pre-conference and affiliated events.  </w:t>
+      </w:r>
+    </w:p>
+    <w:p>
+      <w:pPr>
+        <w:spacing w:after="0" w:line="240" w:lineRule="auto"/>
+        <w:rPr>
+          <w:rFonts w:asciiTheme="majorHAnsi" w:eastAsia="ＭＳ ゴシック" w:hAnsiTheme="majorHAnsi"/>
+          <w:b/>
+          <w:bCs/>
+          <w:color w:val="1F497D" w:themeColor="text2"/>
+        </w:rPr>
+      </w:pPr>
+      <w:r>
+        <w:rPr>
+          <w:rFonts w:asciiTheme="majorHAnsi" w:hAnsiTheme="majorHAnsi"/>
+          <w:color w:val="1F497D" w:themeColor="text2"/>
+        </w:rPr>
+        <w:br w:type="page"/>
       </w:r>
     </w:p>
     <w:p>
@@ -606,6 +992,7 @@
         <w:rPr>
           <w:color w:val="1F497D" w:themeColor="text2"/>
         </w:rPr>
+        <w:lastRenderedPageBreak/>
         <w:t>Event Information for Website</w:t>
       </w:r>
     </w:p>
@@ -717,7 +1104,6 @@
         </w:rPr>
       </w:pPr>
       <w:r>
-        <w:lastRenderedPageBreak/>
         <w:t>Cost per participant:</w:t>
       </w:r>
     </w:p>
@@ -823,6 +1209,25 @@
     </w:p>
     <w:p>
       <w:pPr>
+        <w:spacing w:after="0" w:line="240" w:lineRule="auto"/>
+        <w:rPr>
+          <w:rFonts w:ascii="Calibri Light" w:eastAsia="ＭＳ ゴシック" w:hAnsi="Calibri Light"/>
+          <w:b/>
+          <w:bCs/>
+          <w:color w:val="1F497D" w:themeColor="text2"/>
+          <w:sz w:val="26"/>
+          <w:szCs w:val="26"/>
+        </w:rPr>
+      </w:pPr>
+      <w:r>
+        <w:rPr>
+          <w:color w:val="1F497D" w:themeColor="text2"/>
+        </w:rPr>
+        <w:br w:type="page"/>
+      </w:r>
+    </w:p>
+    <w:p>
+      <w:pPr>
         <w:pStyle w:val="Heading2"/>
         <w:rPr>
           <w:color w:val="1F497D" w:themeColor="text2"/>
@@ -832,6 +1237,7 @@
         <w:rPr>
           <w:color w:val="1F497D" w:themeColor="text2"/>
         </w:rPr>
+        <w:lastRenderedPageBreak/>
         <w:t>Logistics</w:t>
       </w:r>
       <w:r>
@@ -1221,7 +1627,6 @@
               <w:jc w:val="right"/>
             </w:pPr>
             <w:r>
-              <w:lastRenderedPageBreak/>
               <w:t>US Mail Address:</w:t>
             </w:r>
           </w:p>
@@ -1350,13 +1755,7 @@
         <w:t xml:space="preserve"> attending event</w:t>
       </w:r>
       <w:r>
-        <w:t xml:space="preserve"> </w:t>
-      </w:r>
-      <w:r>
-        <w:br/>
-      </w:r>
-      <w:r>
-        <w:t xml:space="preserve">(include all </w:t>
+        <w:t xml:space="preserve"> (include all </w:t>
       </w:r>
       <w:r>
         <w:t>people</w:t>
@@ -2034,26 +2433,6 @@
     </w:p>
     <w:p>
       <w:pPr>
-        <w:spacing w:after="0" w:line="240" w:lineRule="auto"/>
-        <w:rPr>
-          <w:rFonts w:ascii="Calibri Light" w:eastAsia="ＭＳ ゴシック" w:hAnsi="Calibri Light"/>
-          <w:b/>
-          <w:bCs/>
-          <w:color w:val="5B9BD5"/>
-        </w:rPr>
-      </w:pPr>
-      <w:r>
-        <w:br w:type="page"/>
-      </w:r>
-    </w:p>
-    <w:p>
-      <w:pPr>
-        <w:pStyle w:val="Heading3"/>
-        <w:ind w:firstLine="720"/>
-      </w:pPr>
-    </w:p>
-    <w:p>
-      <w:pPr>
         <w:pStyle w:val="Heading3"/>
         <w:ind w:left="360" w:firstLine="360"/>
       </w:pPr>
@@ -2073,7 +2452,43 @@
         <w:rPr>
           <w:rFonts w:ascii="Times New Roman" w:hAnsi="Times New Roman"/>
         </w:rPr>
-        <w:t xml:space="preserve">By default, rooms will be set-up classroom style.  </w:t>
+        <w:t xml:space="preserve">By default, rooms will be set-up </w:t>
+      </w:r>
+      <w:r>
+        <w:rPr>
+          <w:rFonts w:ascii="Times New Roman" w:hAnsi="Times New Roman"/>
+        </w:rPr>
+        <w:t xml:space="preserve">½ </w:t>
+      </w:r>
+      <w:r>
+        <w:rPr>
+          <w:rFonts w:ascii="Times New Roman" w:hAnsi="Times New Roman"/>
+        </w:rPr>
+        <w:t xml:space="preserve">classroom </w:t>
+      </w:r>
+      <w:r>
+        <w:rPr>
+          <w:rFonts w:ascii="Times New Roman" w:hAnsi="Times New Roman"/>
+        </w:rPr>
+        <w:t xml:space="preserve">½ theatre </w:t>
+      </w:r>
+      <w:r>
+        <w:rPr>
+          <w:rFonts w:ascii="Times New Roman" w:hAnsi="Times New Roman"/>
+        </w:rPr>
+        <w:t>style</w:t>
+      </w:r>
+      <w:r>
+        <w:rPr>
+          <w:rFonts w:ascii="Times New Roman" w:hAnsi="Times New Roman"/>
+        </w:rPr>
+        <w:t xml:space="preserve">  (rows of tables in the front half of the room and chairs only in the back half of the room)</w:t>
+      </w:r>
+      <w:r>
+        <w:rPr>
+          <w:rFonts w:ascii="Times New Roman" w:hAnsi="Times New Roman"/>
+        </w:rPr>
+        <w:t xml:space="preserve">.  </w:t>
       </w:r>
       <w:r>
         <w:rPr>
@@ -2246,22 +2661,24 @@
     </w:p>
     <w:p>
       <w:pPr>
-        <w:pStyle w:val="Heading3"/>
-        <w:ind w:left="360" w:firstLine="360"/>
-      </w:pPr>
-      <w:r>
-        <w:t>Special Requests</w:t>
-      </w:r>
-    </w:p>
-    <w:p>
-      <w:pPr>
-        <w:ind w:firstLine="720"/>
-      </w:pPr>
-      <w:r>
-        <w:t>Explain</w:t>
-      </w:r>
-      <w:r>
-        <w:t xml:space="preserve"> any other special requests for the set up of your event space.</w:t>
+        <w:ind w:left="720"/>
+      </w:pPr>
+      <w:r>
+        <w:rPr>
+          <w:rStyle w:val="Heading3Char"/>
+        </w:rPr>
+        <w:lastRenderedPageBreak/>
+        <w:t>Food and Beverage Requests</w:t>
+      </w:r>
+      <w:r>
+        <w:rPr>
+          <w:rStyle w:val="Heading3Char"/>
+          <w:highlight w:val="yellow"/>
+        </w:rPr>
+        <w:br/>
+      </w:r>
+      <w:r>
+        <w:t>Explain any food and beverage needs you may have for your event.  Although the SIGCSE planning team does not handle these requests, it will help us make sure you have adequate space for your event.  If we can accommodate your event, we will provide you with the information you need to arrange for your food and beverage order.</w:t>
       </w:r>
     </w:p>
     <w:tbl>
@@ -2300,7 +2717,65 @@
     </w:tbl>
     <w:p>
       <w:pPr>
+        <w:pStyle w:val="Heading3"/>
+      </w:pPr>
+    </w:p>
+    <w:p>
+      <w:pPr>
+        <w:pStyle w:val="Heading3"/>
+        <w:ind w:left="360" w:firstLine="360"/>
+      </w:pPr>
+      <w:r>
+        <w:t>Special Requests</w:t>
+      </w:r>
+    </w:p>
+    <w:p>
+      <w:pPr>
         <w:ind w:firstLine="720"/>
+      </w:pPr>
+      <w:r>
+        <w:t>Explain</w:t>
+      </w:r>
+      <w:r>
+        <w:t xml:space="preserve"> any other special requests for the set up of your event space.</w:t>
+      </w:r>
+    </w:p>
+    <w:tbl>
+      <w:tblPr>
+        <w:tblStyle w:val="TableGrid"/>
+        <w:tblW w:w="0" w:type="auto"/>
+        <w:tblInd w:w="720" w:type="dxa"/>
+        <w:tblLook w:val="04A0" w:firstRow="1" w:lastRow="0" w:firstColumn="1" w:lastColumn="0" w:noHBand="0" w:noVBand="1"/>
+      </w:tblPr>
+      <w:tblGrid>
+        <w:gridCol w:w="8856"/>
+      </w:tblGrid>
+      <w:tr>
+        <w:tc>
+          <w:tcPr>
+            <w:tcW w:w="9576" w:type="dxa"/>
+          </w:tcPr>
+          <w:p>
+            <w:pPr>
+              <w:spacing w:after="100" w:afterAutospacing="1" w:line="240" w:lineRule="auto"/>
+              <w:rPr>
+                <w:rFonts w:ascii="Times New Roman" w:hAnsi="Times New Roman"/>
+              </w:rPr>
+            </w:pPr>
+          </w:p>
+          <w:p>
+            <w:pPr>
+              <w:spacing w:after="100" w:afterAutospacing="1" w:line="240" w:lineRule="auto"/>
+              <w:rPr>
+                <w:rFonts w:ascii="Times New Roman" w:hAnsi="Times New Roman"/>
+              </w:rPr>
+            </w:pPr>
+          </w:p>
+        </w:tc>
+      </w:tr>
+    </w:tbl>
+    <w:p>
+      <w:pPr>
         <w:rPr>
           <w:b/>
           <w:sz w:val="24"/>
@@ -2536,7 +3011,7 @@
         <w:noProof/>
         <w:sz w:val="20"/>
       </w:rPr>
-      <w:t>4</w:t>
+      <w:t>5</w:t>
     </w:r>
     <w:r>
       <w:rPr>
@@ -4135,7 +4610,7 @@
 </file>
 
 <file path=customXml/itemProps1.xml><?xml version="1.0" encoding="utf-8"?>
-<ds:datastoreItem xmlns:ds="http://schemas.openxmlformats.org/officeDocument/2006/customXml" ds:itemID="{A8D85FA9-EE05-D840-A739-A9542318D2C0}">
+<ds:datastoreItem xmlns:ds="http://schemas.openxmlformats.org/officeDocument/2006/customXml" ds:itemID="{73581B6B-9A32-7142-80FA-34AE8999DCC8}">
   <ds:schemaRefs>
     <ds:schemaRef ds:uri="http://schemas.openxmlformats.org/officeDocument/2006/bibliography"/>
   </ds:schemaRefs>

</xml_diff>